<commit_message>
Add user property to some models
</commit_message>
<xml_diff>
--- a/Docs/RESTfulAPI/CoinHistory.docx
+++ b/Docs/RESTfulAPI/CoinHistory.docx
@@ -33,18 +33,7 @@
           <w:sz w:val="40"/>
           <w:szCs w:val="40"/>
         </w:rPr>
-        <w:t xml:space="preserve">Create a </w:t>
-      </w:r>
-      <w:r>
-        <w:rPr>
-          <w:rFonts w:hint="default" w:ascii="Liberation Sans" w:hAnsi="Liberation Sans" w:cs="Liberation Sans"/>
-          <w:b/>
-          <w:bCs/>
-          <w:color w:val="000000"/>
-          <w:sz w:val="40"/>
-          <w:szCs w:val="40"/>
-        </w:rPr>
-        <w:t>coinhistory with user id</w:t>
+        <w:t>Create a coinhistory</w:t>
       </w:r>
     </w:p>
     <w:p>
@@ -118,14 +107,6 @@
           <w:color w:val="111111"/>
           <w:sz w:val="20"/>
         </w:rPr>
-        <w:t>/user/:id</w:t>
-      </w:r>
-      <w:r>
-        <w:rPr>
-          <w:rFonts w:ascii="Liberation Mono" w:hAnsi="Liberation Mono" w:eastAsia="DejaVu Serif" w:cs="Liberation Mono"/>
-          <w:color w:val="111111"/>
-          <w:sz w:val="20"/>
-        </w:rPr>
         <w:t>/</w:t>
       </w:r>
       <w:r>
@@ -156,7 +137,7 @@
           <w:sz w:val="23"/>
           <w:szCs w:val="23"/>
         </w:rPr>
-        <w:t xml:space="preserve">Example of create a </w:t>
+        <w:t>Example of create a coinhistory</w:t>
       </w:r>
       <w:r>
         <w:rPr>
@@ -165,7 +146,7 @@
           <w:sz w:val="23"/>
           <w:szCs w:val="23"/>
         </w:rPr>
-        <w:t>coinhistory</w:t>
+        <w:t xml:space="preserve"> for current user</w:t>
       </w:r>
       <w:r>
         <w:rPr>
@@ -453,29 +434,7 @@
           <w:sz w:val="40"/>
           <w:szCs w:val="40"/>
         </w:rPr>
-        <w:t xml:space="preserve">Delete a </w:t>
-      </w:r>
-      <w:r>
-        <w:rPr>
-          <w:rFonts w:hint="default" w:ascii="Liberation Sans" w:hAnsi="Liberation Sans" w:cs="Liberation Sans"/>
-          <w:b/>
-          <w:bCs/>
-          <w:color w:val="000000"/>
-          <w:sz w:val="40"/>
-          <w:szCs w:val="40"/>
-        </w:rPr>
-        <w:t xml:space="preserve">coinhistory </w:t>
-      </w:r>
-      <w:r>
-        <w:rPr>
-          <w:rFonts w:hint="default" w:ascii="Liberation Sans" w:hAnsi="Liberation Sans" w:cs="Liberation Sans"/>
-          <w:b/>
-          <w:bCs/>
-          <w:color w:val="000000"/>
-          <w:sz w:val="40"/>
-          <w:szCs w:val="40"/>
-        </w:rPr>
-        <w:t>by id</w:t>
+        <w:t>Delete a coinhistory by id</w:t>
       </w:r>
     </w:p>
     <w:p>
@@ -571,25 +530,7 @@
           <w:sz w:val="23"/>
           <w:szCs w:val="23"/>
         </w:rPr>
-        <w:t xml:space="preserve">Example of delete a </w:t>
-      </w:r>
-      <w:r>
-        <w:rPr>
-          <w:rFonts w:hint="default" w:ascii="宋体" w:hAnsi="宋体" w:eastAsia="宋体" w:cs="宋体"/>
-          <w:color w:val="111111"/>
-          <w:sz w:val="23"/>
-          <w:szCs w:val="23"/>
-        </w:rPr>
-        <w:t>coinhistory</w:t>
-      </w:r>
-      <w:r>
-        <w:rPr>
-          <w:rFonts w:hint="default" w:ascii="宋体" w:hAnsi="宋体" w:eastAsia="宋体" w:cs="宋体"/>
-          <w:color w:val="111111"/>
-          <w:sz w:val="23"/>
-          <w:szCs w:val="23"/>
-        </w:rPr>
-        <w:t>：</w:t>
+        <w:t>Example of delete a coinhistory：</w:t>
       </w:r>
     </w:p>
     <w:p>
@@ -926,29 +867,7 @@
           <w:sz w:val="40"/>
           <w:szCs w:val="40"/>
         </w:rPr>
-        <w:t xml:space="preserve">Update a </w:t>
-      </w:r>
-      <w:r>
-        <w:rPr>
-          <w:rFonts w:hint="default" w:ascii="Liberation Sans" w:hAnsi="Liberation Sans" w:cs="Liberation Sans"/>
-          <w:b/>
-          <w:bCs/>
-          <w:color w:val="000000"/>
-          <w:sz w:val="40"/>
-          <w:szCs w:val="40"/>
-        </w:rPr>
-        <w:t xml:space="preserve">coinhistory </w:t>
-      </w:r>
-      <w:r>
-        <w:rPr>
-          <w:rFonts w:hint="default" w:ascii="Liberation Sans" w:hAnsi="Liberation Sans" w:cs="Liberation Sans"/>
-          <w:b/>
-          <w:bCs/>
-          <w:color w:val="000000"/>
-          <w:sz w:val="40"/>
-          <w:szCs w:val="40"/>
-        </w:rPr>
-        <w:t>by id</w:t>
+        <w:t>Update a coinhistory by id</w:t>
       </w:r>
     </w:p>
     <w:p>
@@ -1022,23 +941,7 @@
           <w:color w:val="111111"/>
           <w:sz w:val="20"/>
         </w:rPr>
-        <w:t>/</w:t>
-      </w:r>
-      <w:r>
-        <w:rPr>
-          <w:rFonts w:ascii="Liberation Mono" w:hAnsi="Liberation Mono" w:eastAsia="DejaVu Serif" w:cs="Liberation Mono"/>
-          <w:color w:val="111111"/>
-          <w:sz w:val="20"/>
-        </w:rPr>
-        <w:t>coinhistories</w:t>
-      </w:r>
-      <w:r>
-        <w:rPr>
-          <w:rFonts w:ascii="Liberation Mono" w:hAnsi="Liberation Mono" w:eastAsia="DejaVu Serif" w:cs="Liberation Mono"/>
-          <w:color w:val="111111"/>
-          <w:sz w:val="20"/>
-        </w:rPr>
-        <w:t>/:id</w:t>
+        <w:t>/coinhistories/:id</w:t>
       </w:r>
     </w:p>
     <w:p>
@@ -1193,18 +1096,7 @@
           <w:sz w:val="40"/>
           <w:szCs w:val="40"/>
         </w:rPr>
-        <w:t xml:space="preserve">Get all of the </w:t>
-      </w:r>
-      <w:r>
-        <w:rPr>
-          <w:rFonts w:hint="default" w:ascii="Liberation Sans" w:hAnsi="Liberation Sans" w:cs="Liberation Sans"/>
-          <w:b/>
-          <w:bCs/>
-          <w:color w:val="000000"/>
-          <w:sz w:val="40"/>
-          <w:szCs w:val="40"/>
-        </w:rPr>
-        <w:t>coinhistory</w:t>
+        <w:t>Get all of the coinhistory</w:t>
       </w:r>
     </w:p>
     <w:p>
@@ -1300,7 +1192,7 @@
           <w:sz w:val="23"/>
           <w:szCs w:val="23"/>
         </w:rPr>
-        <w:t xml:space="preserve">Return the all the details of </w:t>
+        <w:t>Return the all the details of coinhistory</w:t>
       </w:r>
       <w:r>
         <w:rPr>
@@ -1309,8 +1201,10 @@
           <w:sz w:val="23"/>
           <w:szCs w:val="23"/>
         </w:rPr>
-        <w:t xml:space="preserve">coinhistory </w:t>
-      </w:r>
+        <w:t xml:space="preserve"> for current user</w:t>
+      </w:r>
+      <w:bookmarkStart w:id="0" w:name="_GoBack"/>
+      <w:bookmarkEnd w:id="0"/>
       <w:r>
         <w:rPr>
           <w:rFonts w:hint="default" w:ascii="宋体" w:hAnsi="宋体" w:eastAsia="宋体" w:cs="宋体"/>
@@ -1318,7 +1212,7 @@
           <w:sz w:val="23"/>
           <w:szCs w:val="23"/>
         </w:rPr>
-        <w:t xml:space="preserve">with </w:t>
+        <w:t xml:space="preserve"> with </w:t>
       </w:r>
       <w:r>
         <w:rPr>
@@ -1698,8 +1592,6 @@
         </w:rPr>
         <w:t>]</w:t>
       </w:r>
-      <w:bookmarkStart w:id="0" w:name="_GoBack"/>
-      <w:bookmarkEnd w:id="0"/>
     </w:p>
     <w:sectPr>
       <w:pgSz w:w="12240" w:h="15840"/>

</xml_diff>